<commit_message>
version 1.0- vor Zusammenführung Ms1
</commit_message>
<xml_diff>
--- a/Meilenstein1/Transcript-Firmenpräsentation.docx
+++ b/Meilenstein1/Transcript-Firmenpräsentation.docx
@@ -19,16 +19,8 @@
         <w:rPr>
           <w:rStyle w:val="SchwacheHervorhebung"/>
         </w:rPr>
-        <w:t xml:space="preserve"> </w:t>
-      </w:r>
-      <w:proofErr w:type="spellStart"/>
-      <w:r>
-        <w:rPr>
-          <w:rStyle w:val="SchwacheHervorhebung"/>
-        </w:rPr>
-        <w:t>Frimenpräsentation</w:t>
-      </w:r>
-      <w:proofErr w:type="spellEnd"/>
+        <w:t xml:space="preserve"> Frimenpräsentation</w:t>
+      </w:r>
     </w:p>
     <w:p>
       <w:r>
@@ -156,74 +148,6 @@
     <w:p>
       <w:pPr>
         <w:ind w:left="705"/>
-      </w:pPr>
-      <w:r>
-        <w:t>Unser Stichwort lautet</w:t>
-      </w:r>
-      <w:r>
-        <w:t xml:space="preserve">: „Automatisierte Algenfarmen“. </w:t>
-      </w:r>
-    </w:p>
-    <w:p>
-      <w:pPr>
-        <w:ind w:left="705"/>
-      </w:pPr>
-      <w:r>
-        <w:t xml:space="preserve">Viele Menschen denken bei Algen nur an </w:t>
-      </w:r>
-      <w:proofErr w:type="spellStart"/>
-      <w:r>
-        <w:t>glibbrige</w:t>
-      </w:r>
-      <w:proofErr w:type="spellEnd"/>
-      <w:r>
-        <w:t xml:space="preserve"> Wasserpflanzen die stinkend am Strand liegen. Doch sie sind so sehr viel mehr als das. </w:t>
-      </w:r>
-    </w:p>
-    <w:p>
-      <w:pPr>
-        <w:ind w:left="705"/>
-      </w:pPr>
-      <w:r>
-        <w:t xml:space="preserve">Meeresalgen enthalten wichtige Proteine, Minerale, Ballaststoffe und Fettsäuren. Darüber hinaus enthalten sie Mikronährstoffe wie etwa Jod, Vitamin A oder Eisen. Diese Mikronährstoffe spielen gerade in Ländern mit geringem Einkommen eine große Rolle im Kampf gegen den Hunger. </w:t>
-      </w:r>
-    </w:p>
-    <w:p>
-      <w:pPr>
-        <w:ind w:left="705"/>
-      </w:pPr>
-      <w:r>
-        <w:t xml:space="preserve">Meeresalgen können getrocknet werden und sind so besonders leicht in diese Regionen zu transportieren, sie sind besonders lange haltbar und lassen sich auf diese Weise in alle Speisen integrieren. </w:t>
-      </w:r>
-    </w:p>
-    <w:p>
-      <w:pPr>
-        <w:ind w:left="705"/>
-      </w:pPr>
-      <w:r>
-        <w:t xml:space="preserve">Der groß angelegte Anbau von Meeresalgen hat zudem noch weitere, positive Auswirkungen. Meeresalgen benötigen Stickstoff und Phosphor für ihr Wachstum. </w:t>
-      </w:r>
-      <w:r>
-        <w:rPr>
-          <w:color w:val="2E74B5" w:themeColor="accent5" w:themeShade="BF"/>
-        </w:rPr>
-        <w:t xml:space="preserve">Durch menschliches Zutun ist deren Konzentration im Meer stark gestiegen. </w:t>
-      </w:r>
-      <w:r>
-        <w:t xml:space="preserve">Durch die intensive Landwirtschaft kommt es zu einer regelrechten Überdüngung der Meere, werden diese Nährstoffe im Wasser belassen, kommt es zu einem Massiven Wachstum an Mikroalgen. Diese zersetzen sich jedoch am Ende ihres Lebenszyklus und es kommt zu einer Sauerstoffverarmung und dem Kollaps ganzer Regionen im Meer. </w:t>
-      </w:r>
-      <w:r>
-        <w:t xml:space="preserve">Baut man nun gezielt Algen im Meer an, kommen die Nährstoffe mit der Ernte wieder an Land und der Kreislauf bleibt intakt. </w:t>
-      </w:r>
-    </w:p>
-    <w:p>
-      <w:r>
-        <w:br w:type="page"/>
-      </w:r>
-    </w:p>
-    <w:p>
-      <w:pPr>
-        <w:ind w:left="705"/>
         <w:rPr>
           <w:b/>
           <w:bCs/>
@@ -238,15 +162,85 @@
           <w:i/>
           <w:iCs/>
         </w:rPr>
+        <w:t>Wie wollen wir das Ziel erreichen</w:t>
+      </w:r>
+      <w:r>
+        <w:rPr>
+          <w:b/>
+          <w:bCs/>
+          <w:i/>
+          <w:iCs/>
+        </w:rPr>
+        <w:t>?</w:t>
+      </w:r>
+    </w:p>
+    <w:p>
+      <w:pPr>
+        <w:ind w:left="705"/>
+      </w:pPr>
+      <w:r>
+        <w:t>Unser Stichwort lautet</w:t>
+      </w:r>
+      <w:r>
+        <w:t xml:space="preserve">: „Automatisierte Algenfarmen“. </w:t>
+      </w:r>
+    </w:p>
+    <w:p>
+      <w:pPr>
+        <w:ind w:left="705"/>
+      </w:pPr>
+      <w:r>
+        <w:t xml:space="preserve">Viele Menschen denken bei Algen nur an glibbrige Wasserpflanzen die stinkend am Strand liegen. Doch sie sind so sehr viel mehr als das. </w:t>
+      </w:r>
+    </w:p>
+    <w:p>
+      <w:pPr>
+        <w:ind w:left="705"/>
+      </w:pPr>
+      <w:r>
+        <w:t xml:space="preserve">Meeresalgen enthalten wichtige Proteine, Minerale, Ballaststoffe und Fettsäuren. Darüber hinaus enthalten sie Mikronährstoffe wie etwa Jod, Vitamin A oder Eisen. Diese Mikronährstoffe spielen gerade in Ländern mit geringem Einkommen eine große Rolle im Kampf gegen den Hunger. </w:t>
+      </w:r>
+    </w:p>
+    <w:p>
+      <w:pPr>
+        <w:ind w:left="705"/>
+      </w:pPr>
+      <w:r>
+        <w:t xml:space="preserve">Meeresalgen können getrocknet werden und sind so besonders leicht in diese Regionen zu transportieren, sie sind besonders lange haltbar und lassen sich auf diese Weise in alle Speisen integrieren. </w:t>
+      </w:r>
+    </w:p>
+    <w:p>
+      <w:pPr>
+        <w:ind w:left="705"/>
+      </w:pPr>
+      <w:r>
+        <w:t xml:space="preserve">Der groß angelegte Anbau von Meeresalgen hat zudem noch weitere, positive Auswirkungen. Meeresalgen benötigen Stickstoff und Phosphor für ihr Wachstum. </w:t>
+      </w:r>
+      <w:r>
+        <w:rPr>
+          <w:color w:val="2E74B5" w:themeColor="accent5" w:themeShade="BF"/>
+        </w:rPr>
+        <w:t xml:space="preserve">Durch menschliches Zutun ist deren Konzentration im Meer stark gestiegen. </w:t>
+      </w:r>
+      <w:r>
+        <w:t xml:space="preserve">Durch die intensive Landwirtschaft kommt es zu einer regelrechten Überdüngung der Meere, werden diese Nährstoffe im Wasser belassen, kommt es zu einem Massiven Wachstum an Mikroalgen. Diese zersetzen sich jedoch am Ende ihres Lebenszyklus und es kommt zu einer Sauerstoffverarmung und dem Kollaps ganzer Regionen im Meer. </w:t>
+      </w:r>
+      <w:r>
+        <w:t xml:space="preserve">Baut man nun gezielt Algen im Meer an, kommen die Nährstoffe mit der Ernte wieder an Land und der Kreislauf bleibt intakt. </w:t>
+      </w:r>
+    </w:p>
+    <w:p>
+      <w:r>
         <w:lastRenderedPageBreak/>
-        <w:t>Wie wollen wir das Ziel erreichen?</w:t>
-      </w:r>
-    </w:p>
-    <w:p>
-      <w:pPr>
-        <w:ind w:left="705"/>
-      </w:pPr>
-      <w:r>
+        <w:br w:type="page"/>
+      </w:r>
+    </w:p>
+    <w:p>
+      <w:pPr>
+        <w:ind w:left="705"/>
+      </w:pPr>
+      <w:r>
+        <w:lastRenderedPageBreak/>
         <w:t xml:space="preserve">Die Problematik bei dem Algenanbau </w:t>
       </w:r>
       <w:r>

</xml_diff>